<commit_message>
Part 2-c completed as we have learned here to to send data from the app to the website using axios and the promise tools of javascript, we have also learned the JASON server how it communicates and works.
</commit_message>
<xml_diff>
--- a/Fullstack Basics.docx
+++ b/Fullstack Basics.docx
@@ -766,11 +766,9 @@
       <w:r>
         <w:t xml:space="preserve">For example, when you log into a site, you’re using a web form with a username and password field. Simple, right? It’s just a </w:t>
       </w:r>
-      <w:proofErr w:type="gramStart"/>
-      <w:r>
-        <w:t>tool websites</w:t>
-      </w:r>
-      <w:proofErr w:type="gramEnd"/>
+      <w:r>
+        <w:t>tool website</w:t>
+      </w:r>
       <w:r>
         <w:t xml:space="preserve"> use to collect info from you in an organized way.</w:t>
       </w:r>
@@ -1141,7 +1139,13 @@
       </w:r>
       <w:proofErr w:type="gramStart"/>
       <w:r>
-        <w:t>using .then</w:t>
+        <w:t>using</w:t>
+      </w:r>
+      <w:r>
+        <w:t xml:space="preserve"> </w:t>
+      </w:r>
+      <w:r>
+        <w:t>.then</w:t>
       </w:r>
       <w:proofErr w:type="gramEnd"/>
       <w:r>
@@ -2434,6 +2438,7 @@
   <w:style w:type="character" w:default="1" w:styleId="DefaultParagraphFont">
     <w:name w:val="Default Paragraph Font"/>
     <w:uiPriority w:val="1"/>
+    <w:semiHidden/>
     <w:unhideWhenUsed/>
   </w:style>
   <w:style w:type="table" w:default="1" w:styleId="TableNormal">

</xml_diff>